<commit_message>
Update 《object-oriented programming》Project Final Report Template.docx
</commit_message>
<xml_diff>
--- a/document/《object-oriented programming》Project Final Report Template.docx
+++ b/document/《object-oriented programming》Project Final Report Template.docx
@@ -31,7 +31,7 @@
             <v:imagedata r:id="rId8" o:title=""/>
             <w10:wrap type="topAndBottom"/>
           </v:shape>
-          <o:OLEObject Type="Embed" ProgID="MSPhotoEd.3" ShapeID="_x0000_s1027" DrawAspect="Content" ObjectID="_1657595611" r:id="rId9"/>
+          <o:OLEObject Type="Embed" ProgID="MSPhotoEd.3" ShapeID="_x0000_s1027" DrawAspect="Content" ObjectID="_1657636922" r:id="rId9"/>
         </w:object>
       </w:r>
     </w:p>
@@ -162,7 +162,7 @@
             <v:imagedata r:id="rId13" o:title=""/>
             <w10:wrap type="topAndBottom"/>
           </v:shape>
-          <o:OLEObject Type="Embed" ProgID="MSPhotoEd.3" ShapeID="_x0000_s1026" DrawAspect="Content" ObjectID="_1657595612" r:id="rId14"/>
+          <o:OLEObject Type="Embed" ProgID="MSPhotoEd.3" ShapeID="_x0000_s1026" DrawAspect="Content" ObjectID="_1657636923" r:id="rId14"/>
         </w:object>
       </w:r>
     </w:p>
@@ -1855,68 +1855,56 @@
     </w:p>
     <w:p>
       <w:pPr>
+        <w:pStyle w:val="ab"/>
+        <w:numPr>
+          <w:ilvl w:val="0"/>
+          <w:numId w:val="39"/>
+        </w:numPr>
         <w:spacing w:beforeLines="50" w:before="156" w:afterLines="50" w:after="156"/>
+        <w:ind w:firstLineChars="0"/>
         <w:rPr>
           <w:rFonts w:asciiTheme="minorEastAsia" w:hAnsiTheme="minorEastAsia"/>
         </w:rPr>
       </w:pPr>
       <w:r>
         <w:rPr>
-          <w:rFonts w:asciiTheme="minorEastAsia" w:hAnsiTheme="minorEastAsia" w:hint="eastAsia"/>
-        </w:rPr>
-        <w:t>（</w:t>
-      </w:r>
-      <w:r>
-        <w:rPr>
-          <w:rFonts w:asciiTheme="minorEastAsia" w:hAnsiTheme="minorEastAsia" w:hint="eastAsia"/>
-        </w:rPr>
-        <w:t>此部分介绍如何由</w:t>
-      </w:r>
-      <w:r>
-        <w:rPr>
-          <w:rFonts w:asciiTheme="minorEastAsia" w:hAnsiTheme="minorEastAsia" w:hint="eastAsia"/>
-        </w:rPr>
-        <w:t>提交的</w:t>
-      </w:r>
-      <w:r>
-        <w:rPr>
-          <w:rFonts w:asciiTheme="minorEastAsia" w:hAnsiTheme="minorEastAsia" w:hint="eastAsia"/>
-        </w:rPr>
-        <w:t>源代码</w:t>
-      </w:r>
-      <w:r>
-        <w:rPr>
-          <w:rFonts w:asciiTheme="minorEastAsia" w:hAnsiTheme="minorEastAsia" w:hint="eastAsia"/>
-        </w:rPr>
-        <w:t>包，</w:t>
-      </w:r>
-      <w:r>
-        <w:rPr>
-          <w:rFonts w:asciiTheme="minorEastAsia" w:hAnsiTheme="minorEastAsia" w:hint="eastAsia"/>
-        </w:rPr>
-        <w:t>进行</w:t>
-      </w:r>
-      <w:r>
-        <w:rPr>
-          <w:rFonts w:asciiTheme="minorEastAsia" w:hAnsiTheme="minorEastAsia" w:hint="eastAsia"/>
-        </w:rPr>
-        <w:t>存放、</w:t>
-      </w:r>
-      <w:r>
-        <w:rPr>
-          <w:rFonts w:asciiTheme="minorEastAsia" w:hAnsiTheme="minorEastAsia" w:hint="eastAsia"/>
-        </w:rPr>
-        <w:t>编译生成</w:t>
-      </w:r>
-      <w:r>
-        <w:rPr>
           <w:rFonts w:asciiTheme="minorEastAsia" w:hAnsiTheme="minorEastAsia"/>
         </w:rPr>
-        <w:t>.exe</w:t>
-      </w:r>
-      <w:r>
-        <w:rPr>
-          <w:rFonts w:asciiTheme="minorEastAsia" w:hAnsiTheme="minorEastAsia" w:hint="eastAsia"/>
+        <w:t>下载压缩包后首先解压，然后在已经安装</w:t>
+      </w:r>
+      <w:r>
+        <w:rPr>
+          <w:rFonts w:asciiTheme="minorEastAsia" w:hAnsiTheme="minorEastAsia" w:hint="eastAsia"/>
+        </w:rPr>
+        <w:t>Q</w:t>
+      </w:r>
+      <w:r>
+        <w:rPr>
+          <w:rFonts w:asciiTheme="minorEastAsia" w:hAnsiTheme="minorEastAsia"/>
+        </w:rPr>
+        <w:t>T以及</w:t>
+      </w:r>
+      <w:r>
+        <w:rPr>
+          <w:rFonts w:asciiTheme="minorEastAsia" w:hAnsiTheme="minorEastAsia" w:hint="eastAsia"/>
+        </w:rPr>
+        <w:t>M</w:t>
+      </w:r>
+      <w:r>
+        <w:rPr>
+          <w:rFonts w:asciiTheme="minorEastAsia" w:hAnsiTheme="minorEastAsia"/>
+        </w:rPr>
+        <w:t>inGW的计算机中就可以直接点击</w:t>
+      </w:r>
+      <w:r>
+        <w:rPr>
+          <w:rFonts w:asciiTheme="minorEastAsia" w:hAnsiTheme="minorEastAsia" w:hint="eastAsia"/>
+        </w:rPr>
+        <w:t>.pro</w:t>
+      </w:r>
+      <w:r>
+        <w:rPr>
+          <w:rFonts w:asciiTheme="minorEastAsia" w:hAnsiTheme="minorEastAsia"/>
         </w:rPr>
         <w:t>文件</w:t>
       </w:r>
@@ -1924,43 +1912,39 @@
         <w:rPr>
           <w:rFonts w:asciiTheme="minorEastAsia" w:hAnsiTheme="minorEastAsia" w:hint="eastAsia"/>
         </w:rPr>
-        <w:t>的过程说明</w:t>
-      </w:r>
-      <w:r>
-        <w:rPr>
-          <w:rFonts w:asciiTheme="minorEastAsia" w:hAnsiTheme="minorEastAsia" w:hint="eastAsia"/>
-        </w:rPr>
-        <w:t>，以及运行</w:t>
+        <w:t>进入Q</w:t>
       </w:r>
       <w:r>
         <w:rPr>
           <w:rFonts w:asciiTheme="minorEastAsia" w:hAnsiTheme="minorEastAsia"/>
         </w:rPr>
-        <w:t>.exe</w:t>
-      </w:r>
-      <w:r>
+        <w:t xml:space="preserve">T </w:t>
+      </w:r>
+      <w:r>
+        <w:rPr>
+          <w:rFonts w:asciiTheme="minorEastAsia" w:hAnsiTheme="minorEastAsia" w:hint="eastAsia"/>
+        </w:rPr>
+        <w:t>creater。</w:t>
+      </w:r>
+    </w:p>
+    <w:p>
+      <w:pPr>
+        <w:pStyle w:val="ab"/>
+        <w:numPr>
+          <w:ilvl w:val="0"/>
+          <w:numId w:val="39"/>
+        </w:numPr>
+        <w:spacing w:beforeLines="50" w:before="156" w:afterLines="50" w:after="156"/>
+        <w:ind w:firstLineChars="0"/>
         <w:rPr>
           <w:rFonts w:asciiTheme="minorEastAsia" w:hAnsiTheme="minorEastAsia"/>
         </w:rPr>
-        <w:t>后的</w:t>
-      </w:r>
-      <w:r>
-        <w:rPr>
-          <w:rFonts w:asciiTheme="minorEastAsia" w:hAnsiTheme="minorEastAsia" w:hint="eastAsia"/>
-        </w:rPr>
-        <w:t>用户使用手册</w:t>
-      </w:r>
-      <w:r>
-        <w:rPr>
-          <w:rFonts w:asciiTheme="minorEastAsia" w:hAnsiTheme="minorEastAsia" w:hint="eastAsia"/>
-        </w:rPr>
-        <w:t>。</w:t>
-      </w:r>
-      <w:r>
-        <w:rPr>
-          <w:rFonts w:asciiTheme="minorEastAsia" w:hAnsiTheme="minorEastAsia" w:hint="eastAsia"/>
-        </w:rPr>
-        <w:t>）</w:t>
+      </w:pPr>
+      <w:r>
+        <w:rPr>
+          <w:rFonts w:asciiTheme="minorEastAsia" w:hAnsiTheme="minorEastAsia" w:hint="eastAsia"/>
+        </w:rPr>
+        <w:t>在程序中首先选择MinGW编译器，然后待程序加载完成后点击左下角“Play”箭头即可。</w:t>
       </w:r>
     </w:p>
     <w:p>
@@ -1970,6 +1954,127 @@
           <w:rFonts w:asciiTheme="minorEastAsia" w:hAnsiTheme="minorEastAsia"/>
         </w:rPr>
       </w:pPr>
+      <w:r>
+        <w:rPr>
+          <w:noProof/>
+        </w:rPr>
+        <w:drawing>
+          <wp:inline distT="0" distB="0" distL="0" distR="0" wp14:anchorId="619F698B" wp14:editId="27E9CF6A">
+            <wp:extent cx="3809524" cy="4000000"/>
+            <wp:effectExtent l="0" t="0" r="635" b="635"/>
+            <wp:docPr id="9" name="图片 9"/>
+            <wp:cNvGraphicFramePr>
+              <a:graphicFrameLocks xmlns:a="http://schemas.openxmlformats.org/drawingml/2006/main" noChangeAspect="1"/>
+            </wp:cNvGraphicFramePr>
+            <a:graphic xmlns:a="http://schemas.openxmlformats.org/drawingml/2006/main">
+              <a:graphicData uri="http://schemas.openxmlformats.org/drawingml/2006/picture">
+                <pic:pic xmlns:pic="http://schemas.openxmlformats.org/drawingml/2006/picture">
+                  <pic:nvPicPr>
+                    <pic:cNvPr id="1" name=""/>
+                    <pic:cNvPicPr/>
+                  </pic:nvPicPr>
+                  <pic:blipFill>
+                    <a:blip r:embed="rId23"/>
+                    <a:stretch>
+                      <a:fillRect/>
+                    </a:stretch>
+                  </pic:blipFill>
+                  <pic:spPr>
+                    <a:xfrm>
+                      <a:off x="0" y="0"/>
+                      <a:ext cx="3809524" cy="4000000"/>
+                    </a:xfrm>
+                    <a:prstGeom prst="rect">
+                      <a:avLst/>
+                    </a:prstGeom>
+                  </pic:spPr>
+                </pic:pic>
+              </a:graphicData>
+            </a:graphic>
+          </wp:inline>
+        </w:drawing>
+      </w:r>
+    </w:p>
+    <w:p>
+      <w:pPr>
+        <w:pStyle w:val="ab"/>
+        <w:numPr>
+          <w:ilvl w:val="0"/>
+          <w:numId w:val="39"/>
+        </w:numPr>
+        <w:spacing w:beforeLines="50" w:before="156" w:afterLines="50" w:after="156"/>
+        <w:ind w:firstLineChars="0"/>
+        <w:rPr>
+          <w:rFonts w:asciiTheme="minorEastAsia" w:hAnsiTheme="minorEastAsia"/>
+        </w:rPr>
+      </w:pPr>
+      <w:r>
+        <w:rPr>
+          <w:rFonts w:asciiTheme="minorEastAsia" w:hAnsiTheme="minorEastAsia" w:hint="eastAsia"/>
+        </w:rPr>
+        <w:lastRenderedPageBreak/>
+        <w:t>进入程序后首先输入“ylc”、“1</w:t>
+      </w:r>
+      <w:r>
+        <w:rPr>
+          <w:rFonts w:asciiTheme="minorEastAsia" w:hAnsiTheme="minorEastAsia"/>
+        </w:rPr>
+        <w:t>23</w:t>
+      </w:r>
+      <w:r>
+        <w:rPr>
+          <w:rFonts w:asciiTheme="minorEastAsia" w:hAnsiTheme="minorEastAsia" w:hint="eastAsia"/>
+        </w:rPr>
+        <w:t>”作为用户名以及密码，然后就可以按照程序中的菜单进行操作，注意请勿使用多余的回车键。</w:t>
+      </w:r>
+    </w:p>
+    <w:p>
+      <w:pPr>
+        <w:spacing w:beforeLines="50" w:before="156" w:afterLines="50" w:after="156"/>
+        <w:rPr>
+          <w:rFonts w:asciiTheme="minorEastAsia" w:hAnsiTheme="minorEastAsia"/>
+        </w:rPr>
+      </w:pPr>
+      <w:r>
+        <w:rPr>
+          <w:noProof/>
+        </w:rPr>
+        <w:drawing>
+          <wp:inline distT="0" distB="0" distL="0" distR="0" wp14:anchorId="50818C9B" wp14:editId="5BF58DF8">
+            <wp:extent cx="3390476" cy="3323809"/>
+            <wp:effectExtent l="0" t="0" r="635" b="0"/>
+            <wp:docPr id="10" name="图片 10"/>
+            <wp:cNvGraphicFramePr>
+              <a:graphicFrameLocks xmlns:a="http://schemas.openxmlformats.org/drawingml/2006/main" noChangeAspect="1"/>
+            </wp:cNvGraphicFramePr>
+            <a:graphic xmlns:a="http://schemas.openxmlformats.org/drawingml/2006/main">
+              <a:graphicData uri="http://schemas.openxmlformats.org/drawingml/2006/picture">
+                <pic:pic xmlns:pic="http://schemas.openxmlformats.org/drawingml/2006/picture">
+                  <pic:nvPicPr>
+                    <pic:cNvPr id="1" name=""/>
+                    <pic:cNvPicPr/>
+                  </pic:nvPicPr>
+                  <pic:blipFill>
+                    <a:blip r:embed="rId24"/>
+                    <a:stretch>
+                      <a:fillRect/>
+                    </a:stretch>
+                  </pic:blipFill>
+                  <pic:spPr>
+                    <a:xfrm>
+                      <a:off x="0" y="0"/>
+                      <a:ext cx="3390476" cy="3323809"/>
+                    </a:xfrm>
+                    <a:prstGeom prst="rect">
+                      <a:avLst/>
+                    </a:prstGeom>
+                  </pic:spPr>
+                </pic:pic>
+              </a:graphicData>
+            </a:graphic>
+          </wp:inline>
+        </w:drawing>
+      </w:r>
     </w:p>
     <w:p>
       <w:pPr>
@@ -2080,6 +2185,26 @@
       </w:pPr>
       <w:r>
         <w:rPr>
+          <w:rFonts w:asciiTheme="minorEastAsia" w:hAnsiTheme="minorEastAsia"/>
+        </w:rPr>
+        <w:tab/>
+      </w:r>
+      <w:r>
+        <w:rPr>
+          <w:rFonts w:asciiTheme="minorEastAsia" w:hAnsiTheme="minorEastAsia" w:hint="eastAsia"/>
+        </w:rPr>
+        <w:t>杨乐辰：登录前后端以及程序界面设计</w:t>
+      </w:r>
+    </w:p>
+    <w:p>
+      <w:pPr>
+        <w:spacing w:beforeLines="50" w:before="156" w:afterLines="50" w:after="156"/>
+        <w:rPr>
+          <w:rFonts w:asciiTheme="minorEastAsia" w:hAnsiTheme="minorEastAsia"/>
+        </w:rPr>
+      </w:pPr>
+      <w:r>
+        <w:rPr>
           <w:rFonts w:asciiTheme="minorEastAsia" w:hAnsiTheme="minorEastAsia" w:hint="eastAsia"/>
         </w:rPr>
         <w:t>5.2</w:t>
@@ -2089,38 +2214,6 @@
           <w:rFonts w:asciiTheme="minorEastAsia" w:hAnsiTheme="minorEastAsia" w:hint="eastAsia"/>
         </w:rPr>
         <w:t>个人实践过程中遇到的难点及解决方案</w:t>
-      </w:r>
-    </w:p>
-    <w:p>
-      <w:pPr>
-        <w:spacing w:beforeLines="50" w:before="156" w:afterLines="50" w:after="156"/>
-        <w:rPr>
-          <w:rFonts w:asciiTheme="minorEastAsia" w:hAnsiTheme="minorEastAsia"/>
-        </w:rPr>
-      </w:pPr>
-      <w:r>
-        <w:rPr>
-          <w:rFonts w:asciiTheme="minorEastAsia" w:hAnsiTheme="minorEastAsia" w:hint="eastAsia"/>
-        </w:rPr>
-        <w:t>（分人员，多个点加（1）（3）</w:t>
-      </w:r>
-      <w:r>
-        <w:rPr>
-          <w:rFonts w:asciiTheme="minorEastAsia" w:hAnsiTheme="minorEastAsia"/>
-        </w:rPr>
-        <w:t>…</w:t>
-      </w:r>
-      <w:r>
-        <w:rPr>
-          <w:rFonts w:asciiTheme="minorEastAsia" w:hAnsiTheme="minorEastAsia" w:hint="eastAsia"/>
-        </w:rPr>
-        <w:t>的标号</w:t>
-      </w:r>
-      <w:r>
-        <w:rPr>
-          <w:rFonts w:asciiTheme="minorEastAsia" w:hAnsiTheme="minorEastAsia" w:hint="eastAsia"/>
-        </w:rPr>
-        <w:t>）</w:t>
       </w:r>
     </w:p>
     <w:p>
@@ -2135,7 +2228,13 @@
         <w:rPr>
           <w:rFonts w:asciiTheme="minorEastAsia" w:hAnsiTheme="minorEastAsia" w:hint="eastAsia"/>
         </w:rPr>
-        <w:t>王二：</w:t>
+        <w:t>杨乐辰</w:t>
+      </w:r>
+      <w:r>
+        <w:rPr>
+          <w:rFonts w:asciiTheme="minorEastAsia" w:hAnsiTheme="minorEastAsia" w:hint="eastAsia"/>
+        </w:rPr>
+        <w:t>：</w:t>
       </w:r>
     </w:p>
     <w:p>
@@ -2152,6 +2251,12 @@
         </w:rPr>
         <w:t>（1）</w:t>
       </w:r>
+      <w:r>
+        <w:rPr>
+          <w:rFonts w:asciiTheme="minorEastAsia" w:hAnsiTheme="minorEastAsia" w:hint="eastAsia"/>
+        </w:rPr>
+        <w:t>设置登录界面涉及逻辑较多，对许多的程序登录界面研究进行设计。</w:t>
+      </w:r>
     </w:p>
     <w:p>
       <w:pPr>
@@ -2167,6 +2272,24 @@
         </w:rPr>
         <w:t>（2）</w:t>
       </w:r>
+      <w:r>
+        <w:rPr>
+          <w:rFonts w:asciiTheme="minorEastAsia" w:hAnsiTheme="minorEastAsia" w:hint="eastAsia"/>
+        </w:rPr>
+        <w:t>界面U</w:t>
+      </w:r>
+      <w:r>
+        <w:rPr>
+          <w:rFonts w:asciiTheme="minorEastAsia" w:hAnsiTheme="minorEastAsia"/>
+        </w:rPr>
+        <w:t>I</w:t>
+      </w:r>
+      <w:r>
+        <w:rPr>
+          <w:rFonts w:asciiTheme="minorEastAsia" w:hAnsiTheme="minorEastAsia" w:hint="eastAsia"/>
+        </w:rPr>
+        <w:t>设计需要与组内同学沟通，要完成每个同学的要求。</w:t>
+      </w:r>
     </w:p>
     <w:p>
       <w:pPr>
@@ -2178,10 +2301,30 @@
       </w:pPr>
       <w:r>
         <w:rPr>
+          <w:rFonts w:asciiTheme="minorEastAsia" w:hAnsiTheme="minorEastAsia" w:hint="eastAsia"/>
+        </w:rPr>
+        <w:t>（3）Q</w:t>
+      </w:r>
+      <w:r>
+        <w:rPr>
           <w:rFonts w:asciiTheme="minorEastAsia" w:hAnsiTheme="minorEastAsia"/>
         </w:rPr>
-        <w:t>…</w:t>
-      </w:r>
+        <w:t>T</w:t>
+      </w:r>
+      <w:r>
+        <w:rPr>
+          <w:rFonts w:asciiTheme="minorEastAsia" w:hAnsiTheme="minorEastAsia" w:hint="eastAsia"/>
+        </w:rPr>
+        <w:t>的学习和数据库使用也话花费了不少时间。</w:t>
+      </w:r>
+    </w:p>
+    <w:p>
+      <w:pPr>
+        <w:spacing w:beforeLines="50" w:before="156" w:afterLines="50" w:after="156"/>
+        <w:rPr>
+          <w:rFonts w:asciiTheme="minorEastAsia" w:hAnsiTheme="minorEastAsia"/>
+        </w:rPr>
+      </w:pPr>
     </w:p>
     <w:p>
       <w:pPr>
@@ -2210,7 +2353,6 @@
         <w:rPr>
           <w:rFonts w:asciiTheme="minorEastAsia" w:hAnsiTheme="minorEastAsia" w:hint="eastAsia"/>
         </w:rPr>
-        <w:lastRenderedPageBreak/>
         <w:t>李四：</w:t>
       </w:r>
     </w:p>
@@ -2287,8 +2429,6 @@
         </w:rPr>
         <w:t>年 月 日：</w:t>
       </w:r>
-      <w:bookmarkStart w:id="0" w:name="_GoBack"/>
-      <w:bookmarkEnd w:id="0"/>
     </w:p>
     <w:p>
       <w:pPr>
@@ -2434,6 +2574,8 @@
         </w:rPr>
         <w:t>应用知识点</w:t>
       </w:r>
+      <w:bookmarkStart w:id="0" w:name="_GoBack"/>
+      <w:bookmarkEnd w:id="0"/>
     </w:p>
     <w:p>
       <w:pPr>
@@ -2584,7 +2726,55 @@
         <w:rPr>
           <w:rFonts w:asciiTheme="minorEastAsia" w:hAnsiTheme="minorEastAsia" w:hint="eastAsia"/>
         </w:rPr>
-        <w:t>王二：</w:t>
+        <w:t>杨乐辰</w:t>
+      </w:r>
+      <w:r>
+        <w:rPr>
+          <w:rFonts w:asciiTheme="minorEastAsia" w:hAnsiTheme="minorEastAsia" w:hint="eastAsia"/>
+        </w:rPr>
+        <w:t>：</w:t>
+      </w:r>
+      <w:r>
+        <w:rPr>
+          <w:rFonts w:asciiTheme="minorEastAsia" w:hAnsiTheme="minorEastAsia" w:hint="eastAsia"/>
+        </w:rPr>
+        <w:t>在项目的设计中，我首先学习了Q</w:t>
+      </w:r>
+      <w:r>
+        <w:rPr>
+          <w:rFonts w:asciiTheme="minorEastAsia" w:hAnsiTheme="minorEastAsia"/>
+        </w:rPr>
+        <w:t xml:space="preserve">T </w:t>
+      </w:r>
+      <w:r>
+        <w:rPr>
+          <w:rFonts w:asciiTheme="minorEastAsia" w:hAnsiTheme="minorEastAsia" w:hint="eastAsia"/>
+        </w:rPr>
+        <w:t>的C++语法，熟悉Q</w:t>
+      </w:r>
+      <w:r>
+        <w:rPr>
+          <w:rFonts w:asciiTheme="minorEastAsia" w:hAnsiTheme="minorEastAsia"/>
+        </w:rPr>
+        <w:t>T</w:t>
+      </w:r>
+      <w:r>
+        <w:rPr>
+          <w:rFonts w:asciiTheme="minorEastAsia" w:hAnsiTheme="minorEastAsia" w:hint="eastAsia"/>
+        </w:rPr>
+        <w:t>中不同类的使用，对于课内学到的虚函数以及类的复用有了一定认识，其次也在程序的设计过程中学习了一部分S</w:t>
+      </w:r>
+      <w:r>
+        <w:rPr>
+          <w:rFonts w:asciiTheme="minorEastAsia" w:hAnsiTheme="minorEastAsia"/>
+        </w:rPr>
+        <w:t>QL</w:t>
+      </w:r>
+      <w:r>
+        <w:rPr>
+          <w:rFonts w:asciiTheme="minorEastAsia" w:hAnsiTheme="minorEastAsia" w:hint="eastAsia"/>
+        </w:rPr>
+        <w:t>ite的知识，对于数据库的使用有个初步的了解。而且在程序的编写过程中与各个组内同学进行了许多的交流，大家也对我给予了很多的帮助。对于一个应用程序的界面设计也有了初步认识，认识到要根据用户需求设计程序让其更加人性化。这次的oop大程锻炼了我的编程能力，让我对今后学习的方向有了一定的认识。</w:t>
       </w:r>
     </w:p>
     <w:p>
@@ -2599,7 +2789,13 @@
         <w:rPr>
           <w:rFonts w:asciiTheme="minorEastAsia" w:hAnsiTheme="minorEastAsia" w:hint="eastAsia"/>
         </w:rPr>
-        <w:t>张三：</w:t>
+        <w:t>王逸君</w:t>
+      </w:r>
+      <w:r>
+        <w:rPr>
+          <w:rFonts w:asciiTheme="minorEastAsia" w:hAnsiTheme="minorEastAsia" w:hint="eastAsia"/>
+        </w:rPr>
+        <w:t>：</w:t>
       </w:r>
     </w:p>
     <w:p>
@@ -2614,7 +2810,28 @@
         <w:rPr>
           <w:rFonts w:asciiTheme="minorEastAsia" w:hAnsiTheme="minorEastAsia" w:hint="eastAsia"/>
         </w:rPr>
-        <w:t>李四：</w:t>
+        <w:t>石昊洋</w:t>
+      </w:r>
+      <w:r>
+        <w:rPr>
+          <w:rFonts w:asciiTheme="minorEastAsia" w:hAnsiTheme="minorEastAsia" w:hint="eastAsia"/>
+        </w:rPr>
+        <w:t>：</w:t>
+      </w:r>
+    </w:p>
+    <w:p>
+      <w:pPr>
+        <w:spacing w:beforeLines="50" w:before="156" w:afterLines="50" w:after="156"/>
+        <w:ind w:left="360"/>
+        <w:rPr>
+          <w:rFonts w:asciiTheme="minorEastAsia" w:hAnsiTheme="minorEastAsia"/>
+        </w:rPr>
+      </w:pPr>
+      <w:r>
+        <w:rPr>
+          <w:rFonts w:asciiTheme="minorEastAsia" w:hAnsiTheme="minorEastAsia" w:hint="eastAsia"/>
+        </w:rPr>
+        <w:t>沈栩捷</w:t>
       </w:r>
     </w:p>
     <w:p>
@@ -2634,6 +2851,7 @@
           <w:sz w:val="28"/>
           <w:szCs w:val="28"/>
         </w:rPr>
+        <w:lastRenderedPageBreak/>
         <w:t>8</w:t>
       </w:r>
       <w:r>
@@ -5054,6 +5272,95 @@
     </w:lvl>
   </w:abstractNum>
   <w:abstractNum w:abstractNumId="22" w15:restartNumberingAfterBreak="0">
+    <w:nsid w:val="58644FF4"/>
+    <w:multiLevelType w:val="hybridMultilevel"/>
+    <w:tmpl w:val="58E0F9DC"/>
+    <w:lvl w:ilvl="0" w:tplc="A77AA29A">
+      <w:start w:val="1"/>
+      <w:numFmt w:val="decimal"/>
+      <w:lvlText w:val="%1、"/>
+      <w:lvlJc w:val="left"/>
+      <w:pPr>
+        <w:ind w:left="360" w:hanging="360"/>
+      </w:pPr>
+      <w:rPr>
+        <w:rFonts w:hint="default"/>
+      </w:rPr>
+    </w:lvl>
+    <w:lvl w:ilvl="1" w:tplc="04090019" w:tentative="1">
+      <w:start w:val="1"/>
+      <w:numFmt w:val="lowerLetter"/>
+      <w:lvlText w:val="%2)"/>
+      <w:lvlJc w:val="left"/>
+      <w:pPr>
+        <w:ind w:left="840" w:hanging="420"/>
+      </w:pPr>
+    </w:lvl>
+    <w:lvl w:ilvl="2" w:tplc="0409001B" w:tentative="1">
+      <w:start w:val="1"/>
+      <w:numFmt w:val="lowerRoman"/>
+      <w:lvlText w:val="%3."/>
+      <w:lvlJc w:val="right"/>
+      <w:pPr>
+        <w:ind w:left="1260" w:hanging="420"/>
+      </w:pPr>
+    </w:lvl>
+    <w:lvl w:ilvl="3" w:tplc="0409000F" w:tentative="1">
+      <w:start w:val="1"/>
+      <w:numFmt w:val="decimal"/>
+      <w:lvlText w:val="%4."/>
+      <w:lvlJc w:val="left"/>
+      <w:pPr>
+        <w:ind w:left="1680" w:hanging="420"/>
+      </w:pPr>
+    </w:lvl>
+    <w:lvl w:ilvl="4" w:tplc="04090019" w:tentative="1">
+      <w:start w:val="1"/>
+      <w:numFmt w:val="lowerLetter"/>
+      <w:lvlText w:val="%5)"/>
+      <w:lvlJc w:val="left"/>
+      <w:pPr>
+        <w:ind w:left="2100" w:hanging="420"/>
+      </w:pPr>
+    </w:lvl>
+    <w:lvl w:ilvl="5" w:tplc="0409001B" w:tentative="1">
+      <w:start w:val="1"/>
+      <w:numFmt w:val="lowerRoman"/>
+      <w:lvlText w:val="%6."/>
+      <w:lvlJc w:val="right"/>
+      <w:pPr>
+        <w:ind w:left="2520" w:hanging="420"/>
+      </w:pPr>
+    </w:lvl>
+    <w:lvl w:ilvl="6" w:tplc="0409000F" w:tentative="1">
+      <w:start w:val="1"/>
+      <w:numFmt w:val="decimal"/>
+      <w:lvlText w:val="%7."/>
+      <w:lvlJc w:val="left"/>
+      <w:pPr>
+        <w:ind w:left="2940" w:hanging="420"/>
+      </w:pPr>
+    </w:lvl>
+    <w:lvl w:ilvl="7" w:tplc="04090019" w:tentative="1">
+      <w:start w:val="1"/>
+      <w:numFmt w:val="lowerLetter"/>
+      <w:lvlText w:val="%8)"/>
+      <w:lvlJc w:val="left"/>
+      <w:pPr>
+        <w:ind w:left="3360" w:hanging="420"/>
+      </w:pPr>
+    </w:lvl>
+    <w:lvl w:ilvl="8" w:tplc="0409001B" w:tentative="1">
+      <w:start w:val="1"/>
+      <w:numFmt w:val="lowerRoman"/>
+      <w:lvlText w:val="%9."/>
+      <w:lvlJc w:val="right"/>
+      <w:pPr>
+        <w:ind w:left="3780" w:hanging="420"/>
+      </w:pPr>
+    </w:lvl>
+  </w:abstractNum>
+  <w:abstractNum w:abstractNumId="23" w15:restartNumberingAfterBreak="0">
     <w:nsid w:val="59060E2F"/>
     <w:multiLevelType w:val="hybridMultilevel"/>
     <w:tmpl w:val="C88E7B2A"/>
@@ -5166,7 +5473,7 @@
       </w:rPr>
     </w:lvl>
   </w:abstractNum>
-  <w:abstractNum w:abstractNumId="23" w15:restartNumberingAfterBreak="0">
+  <w:abstractNum w:abstractNumId="24" w15:restartNumberingAfterBreak="0">
     <w:nsid w:val="5C532E22"/>
     <w:multiLevelType w:val="hybridMultilevel"/>
     <w:tmpl w:val="D27C9552"/>
@@ -5279,7 +5586,7 @@
       </w:rPr>
     </w:lvl>
   </w:abstractNum>
-  <w:abstractNum w:abstractNumId="24" w15:restartNumberingAfterBreak="0">
+  <w:abstractNum w:abstractNumId="25" w15:restartNumberingAfterBreak="0">
     <w:nsid w:val="66801823"/>
     <w:multiLevelType w:val="hybridMultilevel"/>
     <w:tmpl w:val="3B383012"/>
@@ -5368,7 +5675,7 @@
       </w:pPr>
     </w:lvl>
   </w:abstractNum>
-  <w:abstractNum w:abstractNumId="25" w15:restartNumberingAfterBreak="0">
+  <w:abstractNum w:abstractNumId="26" w15:restartNumberingAfterBreak="0">
     <w:nsid w:val="6ACD034B"/>
     <w:multiLevelType w:val="hybridMultilevel"/>
     <w:tmpl w:val="4738A6C0"/>
@@ -5484,7 +5791,7 @@
       </w:pPr>
     </w:lvl>
   </w:abstractNum>
-  <w:abstractNum w:abstractNumId="26" w15:restartNumberingAfterBreak="0">
+  <w:abstractNum w:abstractNumId="27" w15:restartNumberingAfterBreak="0">
     <w:nsid w:val="6B6C5B26"/>
     <w:multiLevelType w:val="hybridMultilevel"/>
     <w:tmpl w:val="F086D17A"/>
@@ -5597,7 +5904,7 @@
       </w:rPr>
     </w:lvl>
   </w:abstractNum>
-  <w:abstractNum w:abstractNumId="27" w15:restartNumberingAfterBreak="0">
+  <w:abstractNum w:abstractNumId="28" w15:restartNumberingAfterBreak="0">
     <w:nsid w:val="6E3A7D66"/>
     <w:multiLevelType w:val="hybridMultilevel"/>
     <w:tmpl w:val="1D12B038"/>
@@ -5683,7 +5990,7 @@
       </w:pPr>
     </w:lvl>
   </w:abstractNum>
-  <w:abstractNum w:abstractNumId="28" w15:restartNumberingAfterBreak="0">
+  <w:abstractNum w:abstractNumId="29" w15:restartNumberingAfterBreak="0">
     <w:nsid w:val="6EC43065"/>
     <w:multiLevelType w:val="hybridMultilevel"/>
     <w:tmpl w:val="5386D60E"/>
@@ -5799,7 +6106,7 @@
       </w:pPr>
     </w:lvl>
   </w:abstractNum>
-  <w:abstractNum w:abstractNumId="29" w15:restartNumberingAfterBreak="0">
+  <w:abstractNum w:abstractNumId="30" w15:restartNumberingAfterBreak="0">
     <w:nsid w:val="6FC406AE"/>
     <w:multiLevelType w:val="hybridMultilevel"/>
     <w:tmpl w:val="3BA205BE"/>
@@ -5912,7 +6219,7 @@
       </w:rPr>
     </w:lvl>
   </w:abstractNum>
-  <w:abstractNum w:abstractNumId="30" w15:restartNumberingAfterBreak="0">
+  <w:abstractNum w:abstractNumId="31" w15:restartNumberingAfterBreak="0">
     <w:nsid w:val="70607063"/>
     <w:multiLevelType w:val="hybridMultilevel"/>
     <w:tmpl w:val="902ECC4C"/>
@@ -6025,7 +6332,7 @@
       </w:rPr>
     </w:lvl>
   </w:abstractNum>
-  <w:abstractNum w:abstractNumId="31" w15:restartNumberingAfterBreak="0">
+  <w:abstractNum w:abstractNumId="32" w15:restartNumberingAfterBreak="0">
     <w:nsid w:val="706653A8"/>
     <w:multiLevelType w:val="hybridMultilevel"/>
     <w:tmpl w:val="37D8B4F6"/>
@@ -6141,7 +6448,7 @@
       </w:pPr>
     </w:lvl>
   </w:abstractNum>
-  <w:abstractNum w:abstractNumId="32" w15:restartNumberingAfterBreak="0">
+  <w:abstractNum w:abstractNumId="33" w15:restartNumberingAfterBreak="0">
     <w:nsid w:val="71231A3E"/>
     <w:multiLevelType w:val="hybridMultilevel"/>
     <w:tmpl w:val="C50A943C"/>
@@ -6230,7 +6537,7 @@
       </w:pPr>
     </w:lvl>
   </w:abstractNum>
-  <w:abstractNum w:abstractNumId="33" w15:restartNumberingAfterBreak="0">
+  <w:abstractNum w:abstractNumId="34" w15:restartNumberingAfterBreak="0">
     <w:nsid w:val="73112884"/>
     <w:multiLevelType w:val="hybridMultilevel"/>
     <w:tmpl w:val="A5AAE7F8"/>
@@ -6322,7 +6629,7 @@
       </w:pPr>
     </w:lvl>
   </w:abstractNum>
-  <w:abstractNum w:abstractNumId="34" w15:restartNumberingAfterBreak="0">
+  <w:abstractNum w:abstractNumId="35" w15:restartNumberingAfterBreak="0">
     <w:nsid w:val="75A5048E"/>
     <w:multiLevelType w:val="hybridMultilevel"/>
     <w:tmpl w:val="F3E67DA0"/>
@@ -6408,7 +6715,7 @@
       </w:pPr>
     </w:lvl>
   </w:abstractNum>
-  <w:abstractNum w:abstractNumId="35" w15:restartNumberingAfterBreak="0">
+  <w:abstractNum w:abstractNumId="36" w15:restartNumberingAfterBreak="0">
     <w:nsid w:val="76BE2F27"/>
     <w:multiLevelType w:val="multilevel"/>
     <w:tmpl w:val="342036DC"/>
@@ -6521,7 +6828,7 @@
       </w:rPr>
     </w:lvl>
   </w:abstractNum>
-  <w:abstractNum w:abstractNumId="36" w15:restartNumberingAfterBreak="0">
+  <w:abstractNum w:abstractNumId="37" w15:restartNumberingAfterBreak="0">
     <w:nsid w:val="79B15C2A"/>
     <w:multiLevelType w:val="hybridMultilevel"/>
     <w:tmpl w:val="0D967432"/>
@@ -6610,7 +6917,7 @@
       </w:pPr>
     </w:lvl>
   </w:abstractNum>
-  <w:abstractNum w:abstractNumId="37" w15:restartNumberingAfterBreak="0">
+  <w:abstractNum w:abstractNumId="38" w15:restartNumberingAfterBreak="0">
     <w:nsid w:val="7D767071"/>
     <w:multiLevelType w:val="hybridMultilevel"/>
     <w:tmpl w:val="F9362324"/>
@@ -6700,16 +7007,16 @@
     </w:lvl>
   </w:abstractNum>
   <w:num w:numId="1">
-    <w:abstractNumId w:val="25"/>
+    <w:abstractNumId w:val="26"/>
   </w:num>
   <w:num w:numId="2">
-    <w:abstractNumId w:val="31"/>
+    <w:abstractNumId w:val="32"/>
   </w:num>
   <w:num w:numId="3">
     <w:abstractNumId w:val="2"/>
   </w:num>
   <w:num w:numId="4">
-    <w:abstractNumId w:val="34"/>
+    <w:abstractNumId w:val="35"/>
   </w:num>
   <w:num w:numId="5">
     <w:abstractNumId w:val="7"/>
@@ -6718,16 +7025,16 @@
     <w:abstractNumId w:val="13"/>
   </w:num>
   <w:num w:numId="7">
-    <w:abstractNumId w:val="26"/>
+    <w:abstractNumId w:val="27"/>
   </w:num>
   <w:num w:numId="8">
-    <w:abstractNumId w:val="29"/>
+    <w:abstractNumId w:val="30"/>
   </w:num>
   <w:num w:numId="9">
-    <w:abstractNumId w:val="33"/>
+    <w:abstractNumId w:val="34"/>
   </w:num>
   <w:num w:numId="10">
-    <w:abstractNumId w:val="23"/>
+    <w:abstractNumId w:val="24"/>
   </w:num>
   <w:num w:numId="11">
     <w:abstractNumId w:val="15"/>
@@ -6739,25 +7046,25 @@
     <w:abstractNumId w:val="1"/>
   </w:num>
   <w:num w:numId="14">
-    <w:abstractNumId w:val="24"/>
+    <w:abstractNumId w:val="25"/>
   </w:num>
   <w:num w:numId="15">
     <w:abstractNumId w:val="20"/>
   </w:num>
   <w:num w:numId="16">
-    <w:abstractNumId w:val="22"/>
+    <w:abstractNumId w:val="23"/>
   </w:num>
   <w:num w:numId="17">
     <w:abstractNumId w:val="8"/>
   </w:num>
   <w:num w:numId="18">
-    <w:abstractNumId w:val="30"/>
+    <w:abstractNumId w:val="31"/>
   </w:num>
   <w:num w:numId="19">
     <w:abstractNumId w:val="3"/>
   </w:num>
   <w:num w:numId="20">
-    <w:abstractNumId w:val="36"/>
+    <w:abstractNumId w:val="37"/>
   </w:num>
   <w:num w:numId="21">
     <w:abstractNumId w:val="9"/>
@@ -6766,7 +7073,7 @@
     <w:abstractNumId w:val="17"/>
   </w:num>
   <w:num w:numId="23">
-    <w:abstractNumId w:val="35"/>
+    <w:abstractNumId w:val="36"/>
   </w:num>
   <w:num w:numId="24">
     <w:abstractNumId w:val="14"/>
@@ -6775,7 +7082,7 @@
     <w:abstractNumId w:val="21"/>
   </w:num>
   <w:num w:numId="26">
-    <w:abstractNumId w:val="32"/>
+    <w:abstractNumId w:val="33"/>
   </w:num>
   <w:num w:numId="27">
     <w:abstractNumId w:val="4"/>
@@ -6817,16 +7124,16 @@
     <w:abstractNumId w:val="10"/>
   </w:num>
   <w:num w:numId="31">
-    <w:abstractNumId w:val="28"/>
+    <w:abstractNumId w:val="29"/>
   </w:num>
   <w:num w:numId="32">
     <w:abstractNumId w:val="16"/>
   </w:num>
   <w:num w:numId="33">
-    <w:abstractNumId w:val="27"/>
+    <w:abstractNumId w:val="28"/>
   </w:num>
   <w:num w:numId="34">
-    <w:abstractNumId w:val="37"/>
+    <w:abstractNumId w:val="38"/>
   </w:num>
   <w:num w:numId="35">
     <w:abstractNumId w:val="5"/>
@@ -6839,6 +7146,9 @@
   </w:num>
   <w:num w:numId="38">
     <w:abstractNumId w:val="6"/>
+  </w:num>
+  <w:num w:numId="39">
+    <w:abstractNumId w:val="22"/>
   </w:num>
 </w:numbering>
 </file>
@@ -8298,7 +8608,7 @@
 </file>
 
 <file path=customXml/itemProps1.xml><?xml version="1.0" encoding="utf-8"?>
-<ds:datastoreItem xmlns:ds="http://schemas.openxmlformats.org/officeDocument/2006/customXml" ds:itemID="{BAF8F589-0A64-4FA2-9A42-77ECF8F032F6}">
+<ds:datastoreItem xmlns:ds="http://schemas.openxmlformats.org/officeDocument/2006/customXml" ds:itemID="{CA8FB930-0377-4416-A082-E36EAAD545C8}">
   <ds:schemaRefs>
     <ds:schemaRef ds:uri="http://schemas.openxmlformats.org/officeDocument/2006/bibliography"/>
   </ds:schemaRefs>

</xml_diff>